<commit_message>
Do Raul mais uma actualizaçao (vê depois quando puderes Ricardo)
</commit_message>
<xml_diff>
--- a/LevantamentoRequisitosFinal.docx
+++ b/LevantamentoRequisitosFinal.docx
@@ -38,7 +38,7 @@
           <v:rect id="rectole0000000000" o:spid="_x0000_i1025" style="width:203.25pt;height:198pt" o:ole="" o:preferrelative="t" stroked="f">
             <v:imagedata r:id="rId5" o:title=""/>
           </v:rect>
-          <o:OLEObject Type="Embed" ProgID="StaticMetafile" ShapeID="rectole0000000000" DrawAspect="Content" ObjectID="_1491491298" r:id="rId6"/>
+          <o:OLEObject Type="Embed" ProgID="StaticMetafile" ShapeID="rectole0000000000" DrawAspect="Content" ObjectID="_1491570312" r:id="rId6"/>
         </w:object>
       </w:r>
     </w:p>
@@ -1170,25 +1170,23 @@
           <w:color w:val="FF0000"/>
           <w:sz w:val="24"/>
         </w:rPr>
-        <w:t xml:space="preserve">r </w:t>
-      </w:r>
-      <w:proofErr w:type="spellStart"/>
-      <w:r>
-        <w:rPr>
-          <w:rFonts w:ascii="Times New Roman" w:eastAsia="Times New Roman" w:hAnsi="Times New Roman" w:cs="Times New Roman"/>
-          <w:color w:val="FF0000"/>
-          <w:sz w:val="24"/>
-        </w:rPr>
-        <w:t>utilizdo</w:t>
-      </w:r>
-      <w:proofErr w:type="spellEnd"/>
-      <w:r>
-        <w:rPr>
-          <w:rFonts w:ascii="Times New Roman" w:eastAsia="Times New Roman" w:hAnsi="Times New Roman" w:cs="Times New Roman"/>
-          <w:color w:val="FF0000"/>
-          <w:sz w:val="24"/>
-        </w:rPr>
-        <w:t xml:space="preserve"> será acedido </w:t>
+        <w:t>r utiliz</w:t>
+      </w:r>
+      <w:r>
+        <w:rPr>
+          <w:rFonts w:ascii="Times New Roman" w:eastAsia="Times New Roman" w:hAnsi="Times New Roman" w:cs="Times New Roman"/>
+          <w:color w:val="FF0000"/>
+          <w:sz w:val="24"/>
+        </w:rPr>
+        <w:t>a</w:t>
+      </w:r>
+      <w:r>
+        <w:rPr>
+          <w:rFonts w:ascii="Times New Roman" w:eastAsia="Times New Roman" w:hAnsi="Times New Roman" w:cs="Times New Roman"/>
+          <w:color w:val="FF0000"/>
+          <w:sz w:val="24"/>
+        </w:rPr>
+        <w:t xml:space="preserve">do será acedido </w:t>
       </w:r>
       <w:proofErr w:type="gramStart"/>
       <w:r>
@@ -2505,17 +2503,23 @@
         </w:rPr>
         <w:t xml:space="preserve"> </w:t>
       </w:r>
-      <w:proofErr w:type="spellStart"/>
-      <w:r>
-        <w:rPr>
-          <w:rFonts w:ascii="Times New Roman" w:eastAsia="Times New Roman" w:hAnsi="Times New Roman" w:cs="Times New Roman"/>
-          <w:b/>
-          <w:color w:val="FF0000"/>
-          <w:sz w:val="24"/>
-        </w:rPr>
-        <w:t>D.a</w:t>
-      </w:r>
-      <w:proofErr w:type="spellEnd"/>
+      <w:r>
+        <w:rPr>
+          <w:rFonts w:ascii="Times New Roman" w:eastAsia="Times New Roman" w:hAnsi="Times New Roman" w:cs="Times New Roman"/>
+          <w:b/>
+          <w:sz w:val="24"/>
+        </w:rPr>
+        <w:t xml:space="preserve">      </w:t>
+      </w:r>
+      <w:r>
+        <w:rPr>
+          <w:rFonts w:ascii="Times New Roman" w:eastAsia="Times New Roman" w:hAnsi="Times New Roman" w:cs="Times New Roman"/>
+          <w:b/>
+          <w:color w:val="FF0000"/>
+          <w:sz w:val="24"/>
+        </w:rPr>
+        <w:t>D.A</w:t>
+      </w:r>
       <w:r>
         <w:rPr>
           <w:rFonts w:ascii="Times New Roman" w:eastAsia="Times New Roman" w:hAnsi="Times New Roman" w:cs="Times New Roman"/>
@@ -3239,8 +3243,49 @@
           <w:rFonts w:ascii="Times New Roman" w:eastAsia="Times New Roman" w:hAnsi="Times New Roman" w:cs="Times New Roman"/>
           <w:sz w:val="24"/>
         </w:rPr>
-        <w:t>O sistema deverá permitir que o professor faça a avaliação dos alunos associados ao seu projeto.</w:t>
-      </w:r>
+        <w:t xml:space="preserve">O sistema deverá permitir que o professor faça a avaliação dos alunos associados ao seu </w:t>
+      </w:r>
+      <w:proofErr w:type="spellStart"/>
+      <w:r>
+        <w:rPr>
+          <w:rFonts w:ascii="Times New Roman" w:eastAsia="Times New Roman" w:hAnsi="Times New Roman" w:cs="Times New Roman"/>
+          <w:sz w:val="24"/>
+        </w:rPr>
+        <w:t>projeto.</w:t>
+      </w:r>
+      <w:proofErr w:type="spellEnd"/>
+      <w:r>
+        <w:rPr>
+          <w:rFonts w:ascii="Times New Roman" w:eastAsia="Times New Roman" w:hAnsi="Times New Roman" w:cs="Times New Roman"/>
+          <w:sz w:val="24"/>
+        </w:rPr>
+        <w:t>(</w:t>
+      </w:r>
+      <w:r>
+        <w:rPr>
+          <w:rFonts w:ascii="Times New Roman" w:eastAsia="Times New Roman" w:hAnsi="Times New Roman" w:cs="Times New Roman"/>
+          <w:color w:val="FF0000"/>
+          <w:sz w:val="24"/>
+        </w:rPr>
+        <w:t xml:space="preserve">falta template de </w:t>
+      </w:r>
+      <w:proofErr w:type="gramStart"/>
+      <w:r>
+        <w:rPr>
+          <w:rFonts w:ascii="Times New Roman" w:eastAsia="Times New Roman" w:hAnsi="Times New Roman" w:cs="Times New Roman"/>
+          <w:color w:val="FF0000"/>
+          <w:sz w:val="24"/>
+        </w:rPr>
+        <w:t xml:space="preserve">avaliação </w:t>
+      </w:r>
+      <w:r>
+        <w:rPr>
+          <w:rFonts w:ascii="Times New Roman" w:eastAsia="Times New Roman" w:hAnsi="Times New Roman" w:cs="Times New Roman"/>
+          <w:sz w:val="24"/>
+        </w:rPr>
+        <w:t>)</w:t>
+      </w:r>
+      <w:proofErr w:type="gramEnd"/>
     </w:p>
     <w:p>
       <w:pPr>
@@ -3284,6 +3329,15 @@
         </w:rPr>
         <w:t xml:space="preserve"> edite seu perfil.</w:t>
       </w:r>
+      <w:r>
+        <w:rPr>
+          <w:rFonts w:ascii="Times New Roman" w:eastAsia="Times New Roman" w:hAnsi="Times New Roman" w:cs="Times New Roman"/>
+          <w:color w:val="FF0000"/>
+          <w:sz w:val="24"/>
+        </w:rPr>
+        <w:br/>
+        <w:t>(falta template foto da página de perfil)</w:t>
+      </w:r>
     </w:p>
     <w:p>
       <w:pPr>
@@ -3305,15 +3359,29 @@
         <w:jc w:val="both"/>
         <w:rPr>
           <w:rFonts w:ascii="Times New Roman" w:eastAsia="Times New Roman" w:hAnsi="Times New Roman" w:cs="Times New Roman"/>
-          <w:sz w:val="24"/>
-        </w:rPr>
-      </w:pPr>
-      <w:r>
-        <w:rPr>
-          <w:rFonts w:ascii="Times New Roman" w:eastAsia="Times New Roman" w:hAnsi="Times New Roman" w:cs="Times New Roman"/>
-          <w:b/>
-          <w:sz w:val="24"/>
-        </w:rPr>
+          <w:b/>
+          <w:sz w:val="24"/>
+        </w:rPr>
+      </w:pPr>
+    </w:p>
+    <w:p>
+      <w:pPr>
+        <w:suppressAutoHyphens/>
+        <w:spacing w:after="120" w:line="240" w:lineRule="auto"/>
+        <w:ind w:left="284"/>
+        <w:jc w:val="both"/>
+        <w:rPr>
+          <w:rFonts w:ascii="Times New Roman" w:eastAsia="Times New Roman" w:hAnsi="Times New Roman" w:cs="Times New Roman"/>
+          <w:sz w:val="24"/>
+        </w:rPr>
+      </w:pPr>
+      <w:r>
+        <w:rPr>
+          <w:rFonts w:ascii="Times New Roman" w:eastAsia="Times New Roman" w:hAnsi="Times New Roman" w:cs="Times New Roman"/>
+          <w:b/>
+          <w:sz w:val="24"/>
+        </w:rPr>
+        <w:lastRenderedPageBreak/>
         <w:t>REQ-01-0004:</w:t>
       </w:r>
       <w:r>
@@ -3321,7 +3389,97 @@
           <w:rFonts w:ascii="Times New Roman" w:eastAsia="Times New Roman" w:hAnsi="Times New Roman" w:cs="Times New Roman"/>
           <w:sz w:val="24"/>
         </w:rPr>
-        <w:t xml:space="preserve"> O sistema disponibilizará ao utilizador do tipo “administrador” as seguintes funcionalidades:</w:t>
+        <w:t xml:space="preserve"> O sistema disponibilizará ao utilizador do tipo “administrador” as seguintes funcionalidades</w:t>
+      </w:r>
+      <w:r>
+        <w:rPr>
+          <w:rFonts w:ascii="Times New Roman" w:eastAsia="Times New Roman" w:hAnsi="Times New Roman" w:cs="Times New Roman"/>
+          <w:sz w:val="24"/>
+        </w:rPr>
+        <w:t xml:space="preserve"> como mostra a seguinte figura</w:t>
+      </w:r>
+      <w:r>
+        <w:rPr>
+          <w:rFonts w:ascii="Times New Roman" w:eastAsia="Times New Roman" w:hAnsi="Times New Roman" w:cs="Times New Roman"/>
+          <w:sz w:val="24"/>
+        </w:rPr>
+        <w:t>:</w:t>
+      </w:r>
+    </w:p>
+    <w:p>
+      <w:pPr>
+        <w:suppressAutoHyphens/>
+        <w:spacing w:after="120" w:line="240" w:lineRule="auto"/>
+        <w:ind w:left="284"/>
+        <w:jc w:val="both"/>
+        <w:rPr>
+          <w:rFonts w:ascii="Times New Roman" w:eastAsia="Times New Roman" w:hAnsi="Times New Roman" w:cs="Times New Roman"/>
+          <w:sz w:val="24"/>
+        </w:rPr>
+      </w:pPr>
+    </w:p>
+    <w:p>
+      <w:pPr>
+        <w:suppressAutoHyphens/>
+        <w:spacing w:after="120" w:line="240" w:lineRule="auto"/>
+        <w:ind w:left="284"/>
+        <w:jc w:val="both"/>
+        <w:rPr>
+          <w:rFonts w:ascii="Times New Roman" w:eastAsia="Times New Roman" w:hAnsi="Times New Roman" w:cs="Times New Roman"/>
+          <w:sz w:val="24"/>
+        </w:rPr>
+      </w:pPr>
+      <w:r>
+        <w:rPr>
+          <w:rFonts w:ascii="Times New Roman" w:eastAsia="Times New Roman" w:hAnsi="Times New Roman" w:cs="Times New Roman"/>
+          <w:noProof/>
+          <w:sz w:val="24"/>
+        </w:rPr>
+        <w:drawing>
+          <wp:inline distT="0" distB="0" distL="0" distR="0">
+            <wp:extent cx="3781425" cy="2781300"/>
+            <wp:effectExtent l="19050" t="0" r="9525" b="0"/>
+            <wp:docPr id="1" name="Imagem 2" descr="C:\Users\Raul\Desktop\foto1.png"/>
+            <wp:cNvGraphicFramePr>
+              <a:graphicFrameLocks xmlns:a="http://schemas.openxmlformats.org/drawingml/2006/main" noChangeAspect="1"/>
+            </wp:cNvGraphicFramePr>
+            <a:graphic xmlns:a="http://schemas.openxmlformats.org/drawingml/2006/main">
+              <a:graphicData uri="http://schemas.openxmlformats.org/drawingml/2006/picture">
+                <pic:pic xmlns:pic="http://schemas.openxmlformats.org/drawingml/2006/picture">
+                  <pic:nvPicPr>
+                    <pic:cNvPr id="0" name="Picture 2" descr="C:\Users\Raul\Desktop\foto1.png"/>
+                    <pic:cNvPicPr>
+                      <a:picLocks noChangeAspect="1" noChangeArrowheads="1"/>
+                    </pic:cNvPicPr>
+                  </pic:nvPicPr>
+                  <pic:blipFill>
+                    <a:blip r:embed="rId11"/>
+                    <a:srcRect/>
+                    <a:stretch>
+                      <a:fillRect/>
+                    </a:stretch>
+                  </pic:blipFill>
+                  <pic:spPr bwMode="auto">
+                    <a:xfrm>
+                      <a:off x="0" y="0"/>
+                      <a:ext cx="3781425" cy="2781300"/>
+                    </a:xfrm>
+                    <a:prstGeom prst="rect">
+                      <a:avLst/>
+                    </a:prstGeom>
+                    <a:noFill/>
+                    <a:ln w="9525">
+                      <a:noFill/>
+                      <a:miter lim="800000"/>
+                      <a:headEnd/>
+                      <a:tailEnd/>
+                    </a:ln>
+                  </pic:spPr>
+                </pic:pic>
+              </a:graphicData>
+            </a:graphic>
+          </wp:inline>
+        </w:drawing>
       </w:r>
     </w:p>
     <w:p>
@@ -3367,7 +3525,6 @@
           <w:rFonts w:ascii="Times New Roman" w:eastAsia="Times New Roman" w:hAnsi="Times New Roman" w:cs="Times New Roman"/>
           <w:sz w:val="24"/>
         </w:rPr>
-        <w:lastRenderedPageBreak/>
         <w:t>O sistema deverá permitir que o administrador crie o registo dos alunos.</w:t>
       </w:r>
     </w:p>
@@ -3670,6 +3827,7 @@
           <w:rFonts w:ascii="Times New Roman" w:eastAsia="Times New Roman" w:hAnsi="Times New Roman" w:cs="Times New Roman"/>
           <w:sz w:val="24"/>
         </w:rPr>
+        <w:lastRenderedPageBreak/>
         <w:tab/>
       </w:r>
       <w:r>
@@ -4198,7 +4356,7 @@
                     </pic:cNvPicPr>
                   </pic:nvPicPr>
                   <pic:blipFill>
-                    <a:blip r:embed="rId11"/>
+                    <a:blip r:embed="rId12"/>
                     <a:srcRect/>
                     <a:stretch>
                       <a:fillRect/>
@@ -4344,6 +4502,7 @@
           <w:color w:val="FF0000"/>
           <w:sz w:val="24"/>
         </w:rPr>
+        <w:lastRenderedPageBreak/>
         <w:drawing>
           <wp:inline distT="0" distB="0" distL="0" distR="0">
             <wp:extent cx="4076700" cy="3114675"/>
@@ -4362,7 +4521,7 @@
                     </pic:cNvPicPr>
                   </pic:nvPicPr>
                   <pic:blipFill>
-                    <a:blip r:embed="rId12"/>
+                    <a:blip r:embed="rId13"/>
                     <a:srcRect/>
                     <a:stretch>
                       <a:fillRect/>
@@ -4507,7 +4666,6 @@
           <w:color w:val="FF0000"/>
           <w:sz w:val="24"/>
         </w:rPr>
-        <w:lastRenderedPageBreak/>
         <w:t>REQ-03-0000:</w:t>
       </w:r>
       <w:r>
@@ -4616,7 +4774,7 @@
                     </pic:cNvPicPr>
                   </pic:nvPicPr>
                   <pic:blipFill>
-                    <a:blip r:embed="rId13"/>
+                    <a:blip r:embed="rId14"/>
                     <a:srcRect/>
                     <a:stretch>
                       <a:fillRect/>
@@ -4767,6 +4925,7 @@
           <w:color w:val="FF0000"/>
           <w:sz w:val="24"/>
         </w:rPr>
+        <w:lastRenderedPageBreak/>
         <w:drawing>
           <wp:inline distT="0" distB="0" distL="0" distR="0">
             <wp:extent cx="3762375" cy="2657475"/>
@@ -4785,7 +4944,7 @@
                     </pic:cNvPicPr>
                   </pic:nvPicPr>
                   <pic:blipFill>
-                    <a:blip r:embed="rId14"/>
+                    <a:blip r:embed="rId15"/>
                     <a:srcRect/>
                     <a:stretch>
                       <a:fillRect/>
@@ -5368,6 +5527,7 @@
           <w:color w:val="FF0000"/>
           <w:sz w:val="24"/>
         </w:rPr>
+        <w:lastRenderedPageBreak/>
         <w:drawing>
           <wp:inline distT="0" distB="0" distL="0" distR="0">
             <wp:extent cx="1457325" cy="4343400"/>
@@ -5386,7 +5546,7 @@
                     </pic:cNvPicPr>
                   </pic:nvPicPr>
                   <pic:blipFill>
-                    <a:blip r:embed="rId15"/>
+                    <a:blip r:embed="rId16"/>
                     <a:srcRect/>
                     <a:stretch>
                       <a:fillRect/>
@@ -5857,6 +6017,7 @@
           <w:b/>
           <w:sz w:val="24"/>
         </w:rPr>
+        <w:lastRenderedPageBreak/>
         <w:t xml:space="preserve">REQ-03-0013: </w:t>
       </w:r>
       <w:r>
@@ -6620,7 +6781,6 @@
           <w:color w:val="000000"/>
           <w:sz w:val="24"/>
         </w:rPr>
-        <w:lastRenderedPageBreak/>
         <w:t xml:space="preserve">REQ-04-0004: </w:t>
       </w:r>
       <w:r>
@@ -6763,6 +6923,7 @@
           <w:color w:val="000000"/>
           <w:sz w:val="24"/>
         </w:rPr>
+        <w:lastRenderedPageBreak/>
         <w:tab/>
       </w:r>
       <w:r>

</xml_diff>